<commit_message>
Added Slide, edited poster and website
</commit_message>
<xml_diff>
--- a/Docs/Poster-Dawid-Jerdonek.docx
+++ b/Docs/Poster-Dawid-Jerdonek.docx
@@ -1,8 +1,122 @@
 
 <file path=word/document.xml><?xml version="1.0" encoding="utf-8"?>
-<w:document xmlns:wpc="http://schemas.microsoft.com/office/word/2010/wordprocessingCanvas" xmlns:cx="http://schemas.microsoft.com/office/drawing/2014/chartex" xmlns:cx1="http://schemas.microsoft.com/office/drawing/2015/9/8/chartex" xmlns:cx2="http://schemas.microsoft.com/office/drawing/2015/10/21/chartex" xmlns:cx3="http://schemas.microsoft.com/office/drawing/2016/5/9/chartex" xmlns:cx4="http://schemas.microsoft.com/office/drawing/2016/5/10/chartex" xmlns:cx5="http://schemas.microsoft.com/office/drawing/2016/5/11/chartex" xmlns:cx6="http://schemas.microsoft.com/office/drawing/2016/5/12/chartex" xmlns:cx7="http://schemas.microsoft.com/office/drawing/2016/5/13/chartex" xmlns:cx8="http://schemas.microsoft.com/office/drawing/2016/5/14/chartex" xmlns:mc="http://schemas.openxmlformats.org/markup-compatibility/2006" xmlns:aink="http://schemas.microsoft.com/office/drawing/2016/ink" xmlns:am3d="http://schemas.microsoft.com/office/drawing/2017/model3d" xmlns:o="urn:schemas-microsoft-com:office:office" xmlns:oel="http://schemas.microsoft.com/office/2019/extlst" xmlns:r="http://schemas.openxmlformats.org/officeDocument/2006/relationships" xmlns:m="http://schemas.openxmlformats.org/officeDocument/2006/math" xmlns:v="urn:schemas-microsoft-com:vml" xmlns:wp14="http://schemas.microsoft.com/office/word/2010/wordprocessingDrawing" xmlns:wp="http://schemas.openxmlformats.org/drawingml/2006/wordprocessingDrawing" xmlns:w10="urn:schemas-microsoft-com:office:word" xmlns:w="http://schemas.openxmlformats.org/wordprocessingml/2006/main" xmlns:w14="http://schemas.microsoft.com/office/word/2010/wordml" xmlns:w15="http://schemas.microsoft.com/office/word/2012/wordml" xmlns:w16cex="http://schemas.microsoft.com/office/word/2018/wordml/cex" xmlns:w16cid="http://schemas.microsoft.com/office/word/2016/wordml/cid" xmlns:w16="http://schemas.microsoft.com/office/word/2018/wordml" xmlns:w16du="http://schemas.microsoft.com/office/word/2023/wordml/word16du" xmlns:w16sdtdh="http://schemas.microsoft.com/office/word/2020/wordml/sdtdatahash" xmlns:w16se="http://schemas.microsoft.com/office/word/2015/wordml/symex" xmlns:wpg="http://schemas.microsoft.com/office/word/2010/wordprocessingGroup" xmlns:wpi="http://schemas.microsoft.com/office/word/2010/wordprocessingInk" xmlns:wne="http://schemas.microsoft.com/office/word/2006/wordml" xmlns:wps="http://schemas.microsoft.com/office/word/2010/wordprocessingShape" mc:Ignorable="w14 w15 w16se w16cid w16 w16cex w16sdtdh wp14">
+<w:document xmlns:wpc="http://schemas.microsoft.com/office/word/2010/wordprocessingCanvas" xmlns:cx="http://schemas.microsoft.com/office/drawing/2014/chartex" xmlns:cx1="http://schemas.microsoft.com/office/drawing/2015/9/8/chartex" xmlns:cx2="http://schemas.microsoft.com/office/drawing/2015/10/21/chartex" xmlns:cx3="http://schemas.microsoft.com/office/drawing/2016/5/9/chartex" xmlns:cx4="http://schemas.microsoft.com/office/drawing/2016/5/10/chartex" xmlns:cx5="http://schemas.microsoft.com/office/drawing/2016/5/11/chartex" xmlns:cx6="http://schemas.microsoft.com/office/drawing/2016/5/12/chartex" xmlns:cx7="http://schemas.microsoft.com/office/drawing/2016/5/13/chartex" xmlns:cx8="http://schemas.microsoft.com/office/drawing/2016/5/14/chartex" xmlns:mc="http://schemas.openxmlformats.org/markup-compatibility/2006" xmlns:aink="http://schemas.microsoft.com/office/drawing/2016/ink" xmlns:am3d="http://schemas.microsoft.com/office/drawing/2017/model3d" xmlns:o="urn:schemas-microsoft-com:office:office" xmlns:r="http://schemas.openxmlformats.org/officeDocument/2006/relationships" xmlns:m="http://schemas.openxmlformats.org/officeDocument/2006/math" xmlns:v="urn:schemas-microsoft-com:vml" xmlns:wp14="http://schemas.microsoft.com/office/word/2010/wordprocessingDrawing" xmlns:wp="http://schemas.openxmlformats.org/drawingml/2006/wordprocessingDrawing" xmlns:w10="urn:schemas-microsoft-com:office:word" xmlns:w="http://schemas.openxmlformats.org/wordprocessingml/2006/main" xmlns:w14="http://schemas.microsoft.com/office/word/2010/wordml" xmlns:w15="http://schemas.microsoft.com/office/word/2012/wordml" xmlns:w16cid="http://schemas.microsoft.com/office/word/2016/wordml/cid" xmlns:w16se="http://schemas.microsoft.com/office/word/2015/wordml/symex" xmlns:wpg="http://schemas.microsoft.com/office/word/2010/wordprocessingGroup" xmlns:wpi="http://schemas.microsoft.com/office/word/2010/wordprocessingInk" xmlns:wne="http://schemas.microsoft.com/office/word/2006/wordml" xmlns:wps="http://schemas.microsoft.com/office/word/2010/wordprocessingShape" mc:Ignorable="w14 w15 w16se w16cid wp14">
   <w:body>
     <w:p>
+      <w:r>
+        <w:rPr>
+          <w:noProof/>
+        </w:rPr>
+        <w:drawing>
+          <wp:anchor distT="0" distB="0" distL="114300" distR="114300" simplePos="0" relativeHeight="251666432" behindDoc="1" locked="0" layoutInCell="1" allowOverlap="1" wp14:anchorId="4B2F9CCF" wp14:editId="5D359E02">
+            <wp:simplePos x="0" y="0"/>
+            <wp:positionH relativeFrom="margin">
+              <wp:posOffset>4290186</wp:posOffset>
+            </wp:positionH>
+            <wp:positionV relativeFrom="paragraph">
+              <wp:posOffset>4389422</wp:posOffset>
+            </wp:positionV>
+            <wp:extent cx="1464953" cy="1468345"/>
+            <wp:effectExtent l="0" t="0" r="1905" b="0"/>
+            <wp:wrapNone/>
+            <wp:docPr id="4" name="Picture 4"/>
+            <wp:cNvGraphicFramePr>
+              <a:graphicFrameLocks xmlns:a="http://schemas.openxmlformats.org/drawingml/2006/main" noChangeAspect="1"/>
+            </wp:cNvGraphicFramePr>
+            <a:graphic xmlns:a="http://schemas.openxmlformats.org/drawingml/2006/main">
+              <a:graphicData uri="http://schemas.openxmlformats.org/drawingml/2006/picture">
+                <pic:pic xmlns:pic="http://schemas.openxmlformats.org/drawingml/2006/picture">
+                  <pic:nvPicPr>
+                    <pic:cNvPr id="4" name="Maze2.PNG"/>
+                    <pic:cNvPicPr/>
+                  </pic:nvPicPr>
+                  <pic:blipFill>
+                    <a:blip r:embed="rId4" cstate="print">
+                      <a:extLst>
+                        <a:ext uri="{28A0092B-C50C-407E-A947-70E740481C1C}">
+                          <a14:useLocalDpi xmlns:a14="http://schemas.microsoft.com/office/drawing/2010/main" val="0"/>
+                        </a:ext>
+                      </a:extLst>
+                    </a:blip>
+                    <a:stretch>
+                      <a:fillRect/>
+                    </a:stretch>
+                  </pic:blipFill>
+                  <pic:spPr>
+                    <a:xfrm>
+                      <a:off x="0" y="0"/>
+                      <a:ext cx="1496160" cy="1499624"/>
+                    </a:xfrm>
+                    <a:prstGeom prst="rect">
+                      <a:avLst/>
+                    </a:prstGeom>
+                  </pic:spPr>
+                </pic:pic>
+              </a:graphicData>
+            </a:graphic>
+            <wp14:sizeRelH relativeFrom="margin">
+              <wp14:pctWidth>0</wp14:pctWidth>
+            </wp14:sizeRelH>
+            <wp14:sizeRelV relativeFrom="margin">
+              <wp14:pctHeight>0</wp14:pctHeight>
+            </wp14:sizeRelV>
+          </wp:anchor>
+        </w:drawing>
+      </w:r>
+      <w:r>
+        <w:rPr>
+          <w:noProof/>
+        </w:rPr>
+        <w:drawing>
+          <wp:anchor distT="0" distB="0" distL="114300" distR="114300" simplePos="0" relativeHeight="251665408" behindDoc="1" locked="0" layoutInCell="1" allowOverlap="1" wp14:anchorId="5E459394" wp14:editId="77D15BBA">
+            <wp:simplePos x="0" y="0"/>
+            <wp:positionH relativeFrom="margin">
+              <wp:align>right</wp:align>
+            </wp:positionH>
+            <wp:positionV relativeFrom="paragraph">
+              <wp:posOffset>5857875</wp:posOffset>
+            </wp:positionV>
+            <wp:extent cx="1470660" cy="1473200"/>
+            <wp:effectExtent l="0" t="0" r="0" b="0"/>
+            <wp:wrapNone/>
+            <wp:docPr id="3" name="Picture 3"/>
+            <wp:cNvGraphicFramePr>
+              <a:graphicFrameLocks xmlns:a="http://schemas.openxmlformats.org/drawingml/2006/main" noChangeAspect="1"/>
+            </wp:cNvGraphicFramePr>
+            <a:graphic xmlns:a="http://schemas.openxmlformats.org/drawingml/2006/main">
+              <a:graphicData uri="http://schemas.openxmlformats.org/drawingml/2006/picture">
+                <pic:pic xmlns:pic="http://schemas.openxmlformats.org/drawingml/2006/picture">
+                  <pic:nvPicPr>
+                    <pic:cNvPr id="3" name="Maze1.PNG"/>
+                    <pic:cNvPicPr/>
+                  </pic:nvPicPr>
+                  <pic:blipFill>
+                    <a:blip r:embed="rId5" cstate="print">
+                      <a:extLst>
+                        <a:ext uri="{28A0092B-C50C-407E-A947-70E740481C1C}">
+                          <a14:useLocalDpi xmlns:a14="http://schemas.microsoft.com/office/drawing/2010/main" val="0"/>
+                        </a:ext>
+                      </a:extLst>
+                    </a:blip>
+                    <a:stretch>
+                      <a:fillRect/>
+                    </a:stretch>
+                  </pic:blipFill>
+                  <pic:spPr>
+                    <a:xfrm>
+                      <a:off x="0" y="0"/>
+                      <a:ext cx="1470660" cy="1473200"/>
+                    </a:xfrm>
+                    <a:prstGeom prst="rect">
+                      <a:avLst/>
+                    </a:prstGeom>
+                  </pic:spPr>
+                </pic:pic>
+              </a:graphicData>
+            </a:graphic>
+          </wp:anchor>
+        </w:drawing>
+      </w:r>
       <w:r>
         <w:rPr>
           <w:noProof/>
@@ -10,18 +124,18 @@
         <mc:AlternateContent>
           <mc:Choice Requires="wps">
             <w:drawing>
-              <wp:anchor distT="45720" distB="45720" distL="114300" distR="114300" simplePos="0" relativeHeight="251660288" behindDoc="0" locked="0" layoutInCell="1" allowOverlap="1" wp14:anchorId="3067B56D" wp14:editId="79882C2C">
+              <wp:anchor distT="45720" distB="45720" distL="114300" distR="114300" simplePos="0" relativeHeight="251664384" behindDoc="0" locked="0" layoutInCell="1" allowOverlap="1" wp14:anchorId="0C659826" wp14:editId="7112D89B">
                 <wp:simplePos x="0" y="0"/>
                 <wp:positionH relativeFrom="margin">
                   <wp:align>left</wp:align>
                 </wp:positionH>
                 <wp:positionV relativeFrom="paragraph">
-                  <wp:posOffset>-511868</wp:posOffset>
+                  <wp:posOffset>7462520</wp:posOffset>
                 </wp:positionV>
-                <wp:extent cx="3805881" cy="700217"/>
-                <wp:effectExtent l="0" t="0" r="23495" b="24130"/>
-                <wp:wrapNone/>
-                <wp:docPr id="217" name="Text Box 2"/>
+                <wp:extent cx="1276350" cy="247650"/>
+                <wp:effectExtent l="0" t="0" r="0" b="0"/>
+                <wp:wrapSquare wrapText="bothSides"/>
+                <wp:docPr id="2" name="Text Box 2"/>
                 <wp:cNvGraphicFramePr>
                   <a:graphicFrameLocks xmlns:a="http://schemas.openxmlformats.org/drawingml/2006/main"/>
                 </wp:cNvGraphicFramePr>
@@ -34,18 +148,14 @@
                       <wps:spPr bwMode="auto">
                         <a:xfrm>
                           <a:off x="0" y="0"/>
-                          <a:ext cx="3805881" cy="700217"/>
+                          <a:ext cx="1276350" cy="247650"/>
                         </a:xfrm>
                         <a:prstGeom prst="rect">
                           <a:avLst/>
                         </a:prstGeom>
-                        <a:solidFill>
-                          <a:srgbClr val="FFFFFF"/>
-                        </a:solidFill>
+                        <a:noFill/>
                         <a:ln w="9525">
-                          <a:solidFill>
-                            <a:schemeClr val="bg1"/>
-                          </a:solidFill>
+                          <a:noFill/>
                           <a:miter lim="800000"/>
                           <a:headEnd/>
                           <a:tailEnd/>
@@ -55,72 +165,14 @@
                         <w:txbxContent>
                           <w:p>
                             <w:pPr>
-                              <w:spacing w:after="0" w:line="240" w:lineRule="auto"/>
                               <w:jc w:val="center"/>
                               <w:rPr>
-                                <w:rFonts w:asciiTheme="majorHAnsi" w:hAnsiTheme="majorHAnsi" w:cstheme="majorHAnsi"/>
                                 <w:b/>
-                                <w:bCs/>
-                                <w:sz w:val="36"/>
-                                <w:szCs w:val="36"/>
-                                <w:lang w:val="en-IE"/>
                               </w:rPr>
                             </w:pPr>
                             <w:r>
                               <w:rPr>
-                                <w:rFonts w:asciiTheme="majorHAnsi" w:hAnsiTheme="majorHAnsi" w:cstheme="majorHAnsi"/>
                                 <w:b/>
-                                <w:bCs/>
-                                <w:sz w:val="36"/>
-                                <w:szCs w:val="36"/>
-                                <w:lang w:val="en-IE"/>
-                              </w:rPr>
-                              <w:t xml:space="preserve">Tale Create : A </w:t>
-                            </w:r>
-                            <w:r>
-                              <w:rPr>
-                                <w:rFonts w:asciiTheme="majorHAnsi" w:hAnsiTheme="majorHAnsi" w:cstheme="majorHAnsi"/>
-                                <w:b/>
-                                <w:bCs/>
-                                <w:sz w:val="36"/>
-                                <w:szCs w:val="36"/>
-                                <w:lang w:val="en-IE"/>
-                              </w:rPr>
-                              <w:t>R</w:t>
-                            </w:r>
-                            <w:r>
-                              <w:rPr>
-                                <w:rFonts w:asciiTheme="majorHAnsi" w:hAnsiTheme="majorHAnsi" w:cstheme="majorHAnsi"/>
-                                <w:b/>
-                                <w:bCs/>
-                                <w:sz w:val="36"/>
-                                <w:szCs w:val="36"/>
-                                <w:lang w:val="en-IE"/>
-                              </w:rPr>
-                              <w:t>untime Dialogue Editor</w:t>
-                            </w:r>
-                          </w:p>
-                          <w:p>
-                            <w:pPr>
-                              <w:spacing w:after="0" w:line="240" w:lineRule="auto"/>
-                              <w:jc w:val="center"/>
-                              <w:rPr>
-                                <w:rFonts w:asciiTheme="majorHAnsi" w:hAnsiTheme="majorHAnsi" w:cstheme="majorHAnsi"/>
-                                <w:b/>
-                                <w:bCs/>
-                                <w:sz w:val="36"/>
-                                <w:szCs w:val="36"/>
-                                <w:lang w:val="en-IE"/>
-                              </w:rPr>
-                            </w:pPr>
-                            <w:r>
-                              <w:rPr>
-                                <w:rFonts w:asciiTheme="majorHAnsi" w:hAnsiTheme="majorHAnsi" w:cstheme="majorHAnsi"/>
-                                <w:b/>
-                                <w:bCs/>
-                                <w:sz w:val="36"/>
-                                <w:szCs w:val="36"/>
-                                <w:lang w:val="en-IE"/>
                               </w:rPr>
                               <w:t>Dawid Jerdonek</w:t>
                             </w:r>
@@ -144,11 +196,629 @@
           </mc:Choice>
           <mc:Fallback>
             <w:pict>
-              <v:shapetype w14:anchorId="3067B56D" id="_x0000_t202" coordsize="21600,21600" o:spt="202" path="m,l,21600r21600,l21600,xe">
+              <v:shapetype w14:anchorId="0C659826" id="_x0000_t202" coordsize="21600,21600" o:spt="202" path="m,l,21600r21600,l21600,xe">
                 <v:stroke joinstyle="miter"/>
                 <v:path gradientshapeok="t" o:connecttype="rect"/>
               </v:shapetype>
-              <v:shape id="Text Box 2" o:spid="_x0000_s1026" type="#_x0000_t202" style="position:absolute;margin-left:0;margin-top:-40.3pt;width:299.7pt;height:55.15pt;z-index:251660288;visibility:visible;mso-wrap-style:square;mso-width-percent:0;mso-height-percent:0;mso-wrap-distance-left:9pt;mso-wrap-distance-top:3.6pt;mso-wrap-distance-right:9pt;mso-wrap-distance-bottom:3.6pt;mso-position-horizontal:left;mso-position-horizontal-relative:margin;mso-position-vertical:absolute;mso-position-vertical-relative:text;mso-width-percent:0;mso-height-percent:0;mso-width-relative:margin;mso-height-relative:margin;v-text-anchor:top" o:gfxdata="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" strokecolor="white [3212]">
+              <v:shape id="Text Box 2" o:spid="_x0000_s1026" type="#_x0000_t202" style="position:absolute;margin-left:0;margin-top:587.6pt;width:100.5pt;height:19.5pt;z-index:251664384;visibility:visible;mso-wrap-style:square;mso-width-percent:0;mso-height-percent:0;mso-wrap-distance-left:9pt;mso-wrap-distance-top:3.6pt;mso-wrap-distance-right:9pt;mso-wrap-distance-bottom:3.6pt;mso-position-horizontal:left;mso-position-horizontal-relative:margin;mso-position-vertical:absolute;mso-position-vertical-relative:text;mso-width-percent:0;mso-height-percent:0;mso-width-relative:margin;mso-height-relative:margin;v-text-anchor:top" o:gfxdata="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" filled="f" stroked="f">
+                <v:textbox>
+                  <w:txbxContent>
+                    <w:p>
+                      <w:pPr>
+                        <w:jc w:val="center"/>
+                        <w:rPr>
+                          <w:b/>
+                        </w:rPr>
+                      </w:pPr>
+                      <w:r>
+                        <w:rPr>
+                          <w:b/>
+                        </w:rPr>
+                        <w:t>Dawid Jerdonek</w:t>
+                      </w:r>
+                    </w:p>
+                  </w:txbxContent>
+                </v:textbox>
+                <w10:wrap type="square" anchorx="margin"/>
+              </v:shape>
+            </w:pict>
+          </mc:Fallback>
+        </mc:AlternateContent>
+      </w:r>
+      <w:r>
+        <w:rPr>
+          <w:noProof/>
+        </w:rPr>
+        <mc:AlternateContent>
+          <mc:Choice Requires="wps">
+            <w:drawing>
+              <wp:anchor distT="45720" distB="45720" distL="114300" distR="114300" simplePos="0" relativeHeight="251662336" behindDoc="0" locked="0" layoutInCell="1" allowOverlap="1" wp14:anchorId="62CA19BD" wp14:editId="2B424740">
+                <wp:simplePos x="0" y="0"/>
+                <wp:positionH relativeFrom="margin">
+                  <wp:align>right</wp:align>
+                </wp:positionH>
+                <wp:positionV relativeFrom="paragraph">
+                  <wp:posOffset>633730</wp:posOffset>
+                </wp:positionV>
+                <wp:extent cx="5762625" cy="4290695"/>
+                <wp:effectExtent l="0" t="0" r="0" b="0"/>
+                <wp:wrapSquare wrapText="bothSides"/>
+                <wp:docPr id="1" name="Text Box 2"/>
+                <wp:cNvGraphicFramePr>
+                  <a:graphicFrameLocks xmlns:a="http://schemas.openxmlformats.org/drawingml/2006/main"/>
+                </wp:cNvGraphicFramePr>
+                <a:graphic xmlns:a="http://schemas.openxmlformats.org/drawingml/2006/main">
+                  <a:graphicData uri="http://schemas.microsoft.com/office/word/2010/wordprocessingShape">
+                    <wps:wsp>
+                      <wps:cNvSpPr txBox="1">
+                        <a:spLocks noChangeArrowheads="1"/>
+                      </wps:cNvSpPr>
+                      <wps:spPr bwMode="auto">
+                        <a:xfrm>
+                          <a:off x="0" y="0"/>
+                          <a:ext cx="5762625" cy="4290695"/>
+                        </a:xfrm>
+                        <a:prstGeom prst="rect">
+                          <a:avLst/>
+                        </a:prstGeom>
+                        <a:noFill/>
+                        <a:ln w="9525">
+                          <a:noFill/>
+                          <a:miter lim="800000"/>
+                          <a:headEnd/>
+                          <a:tailEnd/>
+                        </a:ln>
+                      </wps:spPr>
+                      <wps:txbx>
+                        <w:txbxContent>
+                          <w:p>
+                            <w:pPr>
+                              <w:rPr>
+                                <w:sz w:val="28"/>
+                                <w:szCs w:val="28"/>
+                              </w:rPr>
+                            </w:pPr>
+                            <w:r>
+                              <w:rPr>
+                                <w:sz w:val="28"/>
+                                <w:szCs w:val="28"/>
+                              </w:rPr>
+                              <w:t>Dialogue Tale</w:t>
+                            </w:r>
+                            <w:r>
+                              <w:rPr>
+                                <w:sz w:val="28"/>
+                                <w:szCs w:val="28"/>
+                              </w:rPr>
+                              <w:t xml:space="preserve"> is a runtime Dialogue Editor in Unity. It allows a Unity user to easily CREATE and EDIT Dialogue Trees belonging to various differect characters. </w:t>
+                            </w:r>
+                          </w:p>
+                          <w:p>
+                            <w:pPr>
+                              <w:rPr>
+                                <w:sz w:val="28"/>
+                                <w:szCs w:val="28"/>
+                              </w:rPr>
+                            </w:pPr>
+                            <w:r>
+                              <w:rPr>
+                                <w:sz w:val="28"/>
+                                <w:szCs w:val="28"/>
+                              </w:rPr>
+                              <w:t>It supports the creation of new characters and subsequent addition of dialogue and</w:t>
+                            </w:r>
+                            <w:r>
+                              <w:rPr>
+                                <w:sz w:val="28"/>
+                                <w:szCs w:val="28"/>
+                              </w:rPr>
+                              <w:t xml:space="preserve"> even</w:t>
+                            </w:r>
+                            <w:r>
+                              <w:rPr>
+                                <w:sz w:val="28"/>
+                                <w:szCs w:val="28"/>
+                              </w:rPr>
+                              <w:t xml:space="preserve"> player responses if the</w:t>
+                            </w:r>
+                            <w:r>
+                              <w:rPr>
+                                <w:sz w:val="28"/>
+                                <w:szCs w:val="28"/>
+                              </w:rPr>
+                              <w:t xml:space="preserve"> target</w:t>
+                            </w:r>
+                            <w:r>
+                              <w:rPr>
+                                <w:sz w:val="28"/>
+                                <w:szCs w:val="28"/>
+                              </w:rPr>
+                              <w:t xml:space="preserve"> game allows for the player to respond to an NPC.</w:t>
+                            </w:r>
+                          </w:p>
+                          <w:p>
+                            <w:pPr>
+                              <w:rPr>
+                                <w:sz w:val="28"/>
+                                <w:szCs w:val="28"/>
+                              </w:rPr>
+                            </w:pPr>
+                            <w:r>
+                              <w:rPr>
+                                <w:sz w:val="28"/>
+                                <w:szCs w:val="28"/>
+                              </w:rPr>
+                              <w:t>Dialogue Tale</w:t>
+                            </w:r>
+                            <w:r>
+                              <w:rPr>
+                                <w:sz w:val="28"/>
+                                <w:szCs w:val="28"/>
+                              </w:rPr>
+                              <w:t xml:space="preserve"> also allows for full customisation of previously created dialogue</w:t>
+                            </w:r>
+                            <w:r>
+                              <w:rPr>
+                                <w:sz w:val="28"/>
+                                <w:szCs w:val="28"/>
+                              </w:rPr>
+                              <w:t>, f</w:t>
+                            </w:r>
+                            <w:r>
+                              <w:rPr>
+                                <w:sz w:val="28"/>
+                                <w:szCs w:val="28"/>
+                              </w:rPr>
+                              <w:t xml:space="preserve">rom initial greetings all the way down </w:t>
+                            </w:r>
+                            <w:r>
+                              <w:rPr>
+                                <w:sz w:val="28"/>
+                                <w:szCs w:val="28"/>
+                              </w:rPr>
+                              <w:t>to</w:t>
+                            </w:r>
+                            <w:r>
+                              <w:rPr>
+                                <w:sz w:val="28"/>
+                                <w:szCs w:val="28"/>
+                              </w:rPr>
+                              <w:t xml:space="preserve"> the</w:t>
+                            </w:r>
+                            <w:r>
+                              <w:rPr>
+                                <w:sz w:val="28"/>
+                                <w:szCs w:val="28"/>
+                              </w:rPr>
+                              <w:t xml:space="preserve"> bottom of a</w:t>
+                            </w:r>
+                            <w:r>
+                              <w:rPr>
+                                <w:sz w:val="28"/>
+                                <w:szCs w:val="28"/>
+                              </w:rPr>
+                              <w:t xml:space="preserve"> dialogue tree. </w:t>
+                            </w:r>
+                          </w:p>
+                          <w:p>
+                            <w:pPr>
+                              <w:rPr>
+                                <w:sz w:val="28"/>
+                                <w:szCs w:val="28"/>
+                              </w:rPr>
+                            </w:pPr>
+                            <w:r>
+                              <w:rPr>
+                                <w:sz w:val="28"/>
+                                <w:szCs w:val="28"/>
+                              </w:rPr>
+                              <w:t>The user can create new characters</w:t>
+                            </w:r>
+                            <w:r>
+                              <w:rPr>
+                                <w:sz w:val="28"/>
+                                <w:szCs w:val="28"/>
+                              </w:rPr>
+                              <w:t xml:space="preserve"> with any name</w:t>
+                            </w:r>
+                            <w:r>
+                              <w:rPr>
+                                <w:sz w:val="28"/>
+                                <w:szCs w:val="28"/>
+                              </w:rPr>
+                              <w:t>, new dialogue nodes and new reply nodes allowing for full dialogue customisation</w:t>
+                            </w:r>
+                            <w:r>
+                              <w:rPr>
+                                <w:sz w:val="28"/>
+                                <w:szCs w:val="28"/>
+                              </w:rPr>
+                              <w:t xml:space="preserve"> and a branching story</w:t>
+                            </w:r>
+                            <w:r>
+                              <w:rPr>
+                                <w:sz w:val="28"/>
+                                <w:szCs w:val="28"/>
+                              </w:rPr>
+                              <w:t>.</w:t>
+                            </w:r>
+                          </w:p>
+                        </w:txbxContent>
+                      </wps:txbx>
+                      <wps:bodyPr rot="0" vert="horz" wrap="square" lIns="91440" tIns="45720" rIns="91440" bIns="45720" anchor="t" anchorCtr="0">
+                        <a:noAutofit/>
+                      </wps:bodyPr>
+                    </wps:wsp>
+                  </a:graphicData>
+                </a:graphic>
+                <wp14:sizeRelH relativeFrom="margin">
+                  <wp14:pctWidth>0</wp14:pctWidth>
+                </wp14:sizeRelH>
+                <wp14:sizeRelV relativeFrom="margin">
+                  <wp14:pctHeight>0</wp14:pctHeight>
+                </wp14:sizeRelV>
+              </wp:anchor>
+            </w:drawing>
+          </mc:Choice>
+          <mc:Fallback>
+            <w:pict>
+              <v:shape w14:anchorId="62CA19BD" id="_x0000_s1027" type="#_x0000_t202" style="position:absolute;margin-left:402.55pt;margin-top:49.9pt;width:453.75pt;height:337.85pt;z-index:251662336;visibility:visible;mso-wrap-style:square;mso-width-percent:0;mso-height-percent:0;mso-wrap-distance-left:9pt;mso-wrap-distance-top:3.6pt;mso-wrap-distance-right:9pt;mso-wrap-distance-bottom:3.6pt;mso-position-horizontal:right;mso-position-horizontal-relative:margin;mso-position-vertical:absolute;mso-position-vertical-relative:text;mso-width-percent:0;mso-height-percent:0;mso-width-relative:margin;mso-height-relative:margin;v-text-anchor:top" o:gfxdata="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" filled="f" stroked="f">
+                <v:textbox>
+                  <w:txbxContent>
+                    <w:p>
+                      <w:pPr>
+                        <w:rPr>
+                          <w:sz w:val="28"/>
+                          <w:szCs w:val="28"/>
+                        </w:rPr>
+                      </w:pPr>
+                      <w:r>
+                        <w:rPr>
+                          <w:sz w:val="28"/>
+                          <w:szCs w:val="28"/>
+                        </w:rPr>
+                        <w:t>Dialogue Tale</w:t>
+                      </w:r>
+                      <w:r>
+                        <w:rPr>
+                          <w:sz w:val="28"/>
+                          <w:szCs w:val="28"/>
+                        </w:rPr>
+                        <w:t xml:space="preserve"> is a runtime Dialogue Editor in Unity. It allows a Unity user to easily CREATE and EDIT Dialogue Trees belonging to various differect characters. </w:t>
+                      </w:r>
+                    </w:p>
+                    <w:p>
+                      <w:pPr>
+                        <w:rPr>
+                          <w:sz w:val="28"/>
+                          <w:szCs w:val="28"/>
+                        </w:rPr>
+                      </w:pPr>
+                      <w:r>
+                        <w:rPr>
+                          <w:sz w:val="28"/>
+                          <w:szCs w:val="28"/>
+                        </w:rPr>
+                        <w:t>It supports the creation of new characters and subsequent addition of dialogue and</w:t>
+                      </w:r>
+                      <w:r>
+                        <w:rPr>
+                          <w:sz w:val="28"/>
+                          <w:szCs w:val="28"/>
+                        </w:rPr>
+                        <w:t xml:space="preserve"> even</w:t>
+                      </w:r>
+                      <w:r>
+                        <w:rPr>
+                          <w:sz w:val="28"/>
+                          <w:szCs w:val="28"/>
+                        </w:rPr>
+                        <w:t xml:space="preserve"> player responses if the</w:t>
+                      </w:r>
+                      <w:r>
+                        <w:rPr>
+                          <w:sz w:val="28"/>
+                          <w:szCs w:val="28"/>
+                        </w:rPr>
+                        <w:t xml:space="preserve"> target</w:t>
+                      </w:r>
+                      <w:r>
+                        <w:rPr>
+                          <w:sz w:val="28"/>
+                          <w:szCs w:val="28"/>
+                        </w:rPr>
+                        <w:t xml:space="preserve"> game allows for the player to respond to an NPC.</w:t>
+                      </w:r>
+                    </w:p>
+                    <w:p>
+                      <w:pPr>
+                        <w:rPr>
+                          <w:sz w:val="28"/>
+                          <w:szCs w:val="28"/>
+                        </w:rPr>
+                      </w:pPr>
+                      <w:r>
+                        <w:rPr>
+                          <w:sz w:val="28"/>
+                          <w:szCs w:val="28"/>
+                        </w:rPr>
+                        <w:t>Dialogue Tale</w:t>
+                      </w:r>
+                      <w:r>
+                        <w:rPr>
+                          <w:sz w:val="28"/>
+                          <w:szCs w:val="28"/>
+                        </w:rPr>
+                        <w:t xml:space="preserve"> also allows for full customisation of previously created dialogue</w:t>
+                      </w:r>
+                      <w:r>
+                        <w:rPr>
+                          <w:sz w:val="28"/>
+                          <w:szCs w:val="28"/>
+                        </w:rPr>
+                        <w:t>, f</w:t>
+                      </w:r>
+                      <w:r>
+                        <w:rPr>
+                          <w:sz w:val="28"/>
+                          <w:szCs w:val="28"/>
+                        </w:rPr>
+                        <w:t xml:space="preserve">rom initial greetings all the way down </w:t>
+                      </w:r>
+                      <w:r>
+                        <w:rPr>
+                          <w:sz w:val="28"/>
+                          <w:szCs w:val="28"/>
+                        </w:rPr>
+                        <w:t>to</w:t>
+                      </w:r>
+                      <w:r>
+                        <w:rPr>
+                          <w:sz w:val="28"/>
+                          <w:szCs w:val="28"/>
+                        </w:rPr>
+                        <w:t xml:space="preserve"> the</w:t>
+                      </w:r>
+                      <w:r>
+                        <w:rPr>
+                          <w:sz w:val="28"/>
+                          <w:szCs w:val="28"/>
+                        </w:rPr>
+                        <w:t xml:space="preserve"> bottom of a</w:t>
+                      </w:r>
+                      <w:r>
+                        <w:rPr>
+                          <w:sz w:val="28"/>
+                          <w:szCs w:val="28"/>
+                        </w:rPr>
+                        <w:t xml:space="preserve"> dialogue tree. </w:t>
+                      </w:r>
+                    </w:p>
+                    <w:p>
+                      <w:pPr>
+                        <w:rPr>
+                          <w:sz w:val="28"/>
+                          <w:szCs w:val="28"/>
+                        </w:rPr>
+                      </w:pPr>
+                      <w:r>
+                        <w:rPr>
+                          <w:sz w:val="28"/>
+                          <w:szCs w:val="28"/>
+                        </w:rPr>
+                        <w:t>The user can create new characters</w:t>
+                      </w:r>
+                      <w:r>
+                        <w:rPr>
+                          <w:sz w:val="28"/>
+                          <w:szCs w:val="28"/>
+                        </w:rPr>
+                        <w:t xml:space="preserve"> with any name</w:t>
+                      </w:r>
+                      <w:r>
+                        <w:rPr>
+                          <w:sz w:val="28"/>
+                          <w:szCs w:val="28"/>
+                        </w:rPr>
+                        <w:t>, new dialogue nodes and new reply nodes allowing for full dialogue customisation</w:t>
+                      </w:r>
+                      <w:r>
+                        <w:rPr>
+                          <w:sz w:val="28"/>
+                          <w:szCs w:val="28"/>
+                        </w:rPr>
+                        <w:t xml:space="preserve"> and a branching story</w:t>
+                      </w:r>
+                      <w:r>
+                        <w:rPr>
+                          <w:sz w:val="28"/>
+                          <w:szCs w:val="28"/>
+                        </w:rPr>
+                        <w:t>.</w:t>
+                      </w:r>
+                    </w:p>
+                  </w:txbxContent>
+                </v:textbox>
+                <w10:wrap type="square" anchorx="margin"/>
+              </v:shape>
+            </w:pict>
+          </mc:Fallback>
+        </mc:AlternateContent>
+      </w:r>
+      <w:r>
+        <w:rPr>
+          <w:noProof/>
+        </w:rPr>
+        <mc:AlternateContent>
+          <mc:Choice Requires="wps">
+            <w:drawing>
+              <wp:anchor distT="45720" distB="45720" distL="114300" distR="114300" simplePos="0" relativeHeight="251660288" behindDoc="0" locked="0" layoutInCell="1" allowOverlap="1" wp14:anchorId="3067B56D" wp14:editId="5D09B59F">
+                <wp:simplePos x="0" y="0"/>
+                <wp:positionH relativeFrom="margin">
+                  <wp:align>left</wp:align>
+                </wp:positionH>
+                <wp:positionV relativeFrom="paragraph">
+                  <wp:posOffset>-514032</wp:posOffset>
+                </wp:positionV>
+                <wp:extent cx="4071620" cy="699770"/>
+                <wp:effectExtent l="0" t="0" r="0" b="5080"/>
+                <wp:wrapNone/>
+                <wp:docPr id="217" name="Text Box 2"/>
+                <wp:cNvGraphicFramePr>
+                  <a:graphicFrameLocks xmlns:a="http://schemas.openxmlformats.org/drawingml/2006/main"/>
+                </wp:cNvGraphicFramePr>
+                <a:graphic xmlns:a="http://schemas.openxmlformats.org/drawingml/2006/main">
+                  <a:graphicData uri="http://schemas.microsoft.com/office/word/2010/wordprocessingShape">
+                    <wps:wsp>
+                      <wps:cNvSpPr txBox="1">
+                        <a:spLocks noChangeArrowheads="1"/>
+                      </wps:cNvSpPr>
+                      <wps:spPr bwMode="auto">
+                        <a:xfrm>
+                          <a:off x="0" y="0"/>
+                          <a:ext cx="4071620" cy="699770"/>
+                        </a:xfrm>
+                        <a:prstGeom prst="rect">
+                          <a:avLst/>
+                        </a:prstGeom>
+                        <a:noFill/>
+                        <a:ln w="9525">
+                          <a:noFill/>
+                          <a:miter lim="800000"/>
+                          <a:headEnd/>
+                          <a:tailEnd/>
+                        </a:ln>
+                      </wps:spPr>
+                      <wps:txbx>
+                        <w:txbxContent>
+                          <w:p>
+                            <w:pPr>
+                              <w:spacing w:after="0" w:line="240" w:lineRule="auto"/>
+                              <w:jc w:val="center"/>
+                              <w:rPr>
+                                <w:rFonts w:asciiTheme="majorHAnsi" w:hAnsiTheme="majorHAnsi" w:cstheme="majorHAnsi"/>
+                                <w:b/>
+                                <w:bCs/>
+                                <w:sz w:val="40"/>
+                                <w:szCs w:val="40"/>
+                                <w:lang w:val="en-IE"/>
+                              </w:rPr>
+                            </w:pPr>
+                            <w:r>
+                              <w:rPr>
+                                <w:rFonts w:asciiTheme="majorHAnsi" w:hAnsiTheme="majorHAnsi" w:cstheme="majorHAnsi"/>
+                                <w:b/>
+                                <w:bCs/>
+                                <w:sz w:val="40"/>
+                                <w:szCs w:val="40"/>
+                                <w:lang w:val="en-IE"/>
+                              </w:rPr>
+                              <w:t>Dialogue Tale</w:t>
+                            </w:r>
+                            <w:r>
+                              <w:rPr>
+                                <w:rFonts w:asciiTheme="majorHAnsi" w:hAnsiTheme="majorHAnsi" w:cstheme="majorHAnsi"/>
+                                <w:b/>
+                                <w:bCs/>
+                                <w:sz w:val="40"/>
+                                <w:szCs w:val="40"/>
+                                <w:lang w:val="en-IE"/>
+                              </w:rPr>
+                              <w:t xml:space="preserve"> </w:t>
+                            </w:r>
+                          </w:p>
+                          <w:p>
+                            <w:pPr>
+                              <w:spacing w:after="0" w:line="240" w:lineRule="auto"/>
+                              <w:jc w:val="center"/>
+                              <w:rPr>
+                                <w:rFonts w:asciiTheme="majorHAnsi" w:hAnsiTheme="majorHAnsi" w:cstheme="majorHAnsi"/>
+                                <w:b/>
+                                <w:bCs/>
+                                <w:sz w:val="40"/>
+                                <w:szCs w:val="40"/>
+                                <w:lang w:val="en-IE"/>
+                              </w:rPr>
+                            </w:pPr>
+                            <w:r>
+                              <w:rPr>
+                                <w:rFonts w:asciiTheme="majorHAnsi" w:hAnsiTheme="majorHAnsi" w:cstheme="majorHAnsi"/>
+                                <w:b/>
+                                <w:bCs/>
+                                <w:sz w:val="40"/>
+                                <w:szCs w:val="40"/>
+                                <w:lang w:val="en-IE"/>
+                              </w:rPr>
+                              <w:t xml:space="preserve">A </w:t>
+                            </w:r>
+                            <w:r>
+                              <w:rPr>
+                                <w:rFonts w:asciiTheme="majorHAnsi" w:hAnsiTheme="majorHAnsi" w:cstheme="majorHAnsi"/>
+                                <w:b/>
+                                <w:bCs/>
+                                <w:sz w:val="40"/>
+                                <w:szCs w:val="40"/>
+                                <w:lang w:val="en-IE"/>
+                              </w:rPr>
+                              <w:t>R</w:t>
+                            </w:r>
+                            <w:r>
+                              <w:rPr>
+                                <w:rFonts w:asciiTheme="majorHAnsi" w:hAnsiTheme="majorHAnsi" w:cstheme="majorHAnsi"/>
+                                <w:b/>
+                                <w:bCs/>
+                                <w:sz w:val="40"/>
+                                <w:szCs w:val="40"/>
+                                <w:lang w:val="en-IE"/>
+                              </w:rPr>
+                              <w:t>untime Dialogue Editor</w:t>
+                            </w:r>
+                          </w:p>
+                          <w:p>
+                            <w:pPr>
+                              <w:spacing w:after="0" w:line="240" w:lineRule="auto"/>
+                              <w:jc w:val="center"/>
+                              <w:rPr>
+                                <w:rFonts w:asciiTheme="majorHAnsi" w:hAnsiTheme="majorHAnsi" w:cstheme="majorHAnsi"/>
+                                <w:b/>
+                                <w:bCs/>
+                                <w:sz w:val="40"/>
+                                <w:szCs w:val="40"/>
+                                <w:lang w:val="en-IE"/>
+                              </w:rPr>
+                            </w:pPr>
+                            <w:r>
+                              <w:rPr>
+                                <w:rFonts w:asciiTheme="majorHAnsi" w:hAnsiTheme="majorHAnsi" w:cstheme="majorHAnsi"/>
+                                <w:b/>
+                                <w:bCs/>
+                                <w:sz w:val="40"/>
+                                <w:szCs w:val="40"/>
+                                <w:lang w:val="en-IE"/>
+                              </w:rPr>
+                              <w:t>Dawid Jerdonek</w:t>
+                            </w:r>
+                          </w:p>
+                        </w:txbxContent>
+                      </wps:txbx>
+                      <wps:bodyPr rot="0" vert="horz" wrap="square" lIns="91440" tIns="45720" rIns="91440" bIns="45720" anchor="t" anchorCtr="0">
+                        <a:noAutofit/>
+                      </wps:bodyPr>
+                    </wps:wsp>
+                  </a:graphicData>
+                </a:graphic>
+                <wp14:sizeRelH relativeFrom="margin">
+                  <wp14:pctWidth>0</wp14:pctWidth>
+                </wp14:sizeRelH>
+                <wp14:sizeRelV relativeFrom="margin">
+                  <wp14:pctHeight>0</wp14:pctHeight>
+                </wp14:sizeRelV>
+              </wp:anchor>
+            </w:drawing>
+          </mc:Choice>
+          <mc:Fallback>
+            <w:pict>
+              <v:shape w14:anchorId="3067B56D" id="_x0000_s1028" type="#_x0000_t202" style="position:absolute;margin-left:0;margin-top:-40.45pt;width:320.6pt;height:55.1pt;z-index:251660288;visibility:visible;mso-wrap-style:square;mso-width-percent:0;mso-height-percent:0;mso-wrap-distance-left:9pt;mso-wrap-distance-top:3.6pt;mso-wrap-distance-right:9pt;mso-wrap-distance-bottom:3.6pt;mso-position-horizontal:left;mso-position-horizontal-relative:margin;mso-position-vertical:absolute;mso-position-vertical-relative:text;mso-width-percent:0;mso-height-percent:0;mso-width-relative:margin;mso-height-relative:margin;v-text-anchor:top" o:gfxdata="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" filled="f" stroked="f">
                 <v:textbox>
                   <w:txbxContent>
                     <w:p>
@@ -159,8 +829,8 @@
                           <w:rFonts w:asciiTheme="majorHAnsi" w:hAnsiTheme="majorHAnsi" w:cstheme="majorHAnsi"/>
                           <w:b/>
                           <w:bCs/>
-                          <w:sz w:val="36"/>
-                          <w:szCs w:val="36"/>
+                          <w:sz w:val="40"/>
+                          <w:szCs w:val="40"/>
                           <w:lang w:val="en-IE"/>
                         </w:rPr>
                       </w:pPr>
@@ -169,33 +839,22 @@
                           <w:rFonts w:asciiTheme="majorHAnsi" w:hAnsiTheme="majorHAnsi" w:cstheme="majorHAnsi"/>
                           <w:b/>
                           <w:bCs/>
-                          <w:sz w:val="36"/>
-                          <w:szCs w:val="36"/>
+                          <w:sz w:val="40"/>
+                          <w:szCs w:val="40"/>
                           <w:lang w:val="en-IE"/>
                         </w:rPr>
-                        <w:t xml:space="preserve">Tale Create : A </w:t>
+                        <w:t>Dialogue Tale</w:t>
                       </w:r>
                       <w:r>
                         <w:rPr>
                           <w:rFonts w:asciiTheme="majorHAnsi" w:hAnsiTheme="majorHAnsi" w:cstheme="majorHAnsi"/>
                           <w:b/>
                           <w:bCs/>
-                          <w:sz w:val="36"/>
-                          <w:szCs w:val="36"/>
+                          <w:sz w:val="40"/>
+                          <w:szCs w:val="40"/>
                           <w:lang w:val="en-IE"/>
                         </w:rPr>
-                        <w:t>R</w:t>
-                      </w:r>
-                      <w:r>
-                        <w:rPr>
-                          <w:rFonts w:asciiTheme="majorHAnsi" w:hAnsiTheme="majorHAnsi" w:cstheme="majorHAnsi"/>
-                          <w:b/>
-                          <w:bCs/>
-                          <w:sz w:val="36"/>
-                          <w:szCs w:val="36"/>
-                          <w:lang w:val="en-IE"/>
-                        </w:rPr>
-                        <w:t>untime Dialogue Editor</w:t>
+                        <w:t xml:space="preserve"> </w:t>
                       </w:r>
                     </w:p>
                     <w:p>
@@ -206,8 +865,8 @@
                           <w:rFonts w:asciiTheme="majorHAnsi" w:hAnsiTheme="majorHAnsi" w:cstheme="majorHAnsi"/>
                           <w:b/>
                           <w:bCs/>
-                          <w:sz w:val="36"/>
-                          <w:szCs w:val="36"/>
+                          <w:sz w:val="40"/>
+                          <w:szCs w:val="40"/>
                           <w:lang w:val="en-IE"/>
                         </w:rPr>
                       </w:pPr>
@@ -216,8 +875,55 @@
                           <w:rFonts w:asciiTheme="majorHAnsi" w:hAnsiTheme="majorHAnsi" w:cstheme="majorHAnsi"/>
                           <w:b/>
                           <w:bCs/>
-                          <w:sz w:val="36"/>
-                          <w:szCs w:val="36"/>
+                          <w:sz w:val="40"/>
+                          <w:szCs w:val="40"/>
+                          <w:lang w:val="en-IE"/>
+                        </w:rPr>
+                        <w:t xml:space="preserve">A </w:t>
+                      </w:r>
+                      <w:r>
+                        <w:rPr>
+                          <w:rFonts w:asciiTheme="majorHAnsi" w:hAnsiTheme="majorHAnsi" w:cstheme="majorHAnsi"/>
+                          <w:b/>
+                          <w:bCs/>
+                          <w:sz w:val="40"/>
+                          <w:szCs w:val="40"/>
+                          <w:lang w:val="en-IE"/>
+                        </w:rPr>
+                        <w:t>R</w:t>
+                      </w:r>
+                      <w:r>
+                        <w:rPr>
+                          <w:rFonts w:asciiTheme="majorHAnsi" w:hAnsiTheme="majorHAnsi" w:cstheme="majorHAnsi"/>
+                          <w:b/>
+                          <w:bCs/>
+                          <w:sz w:val="40"/>
+                          <w:szCs w:val="40"/>
+                          <w:lang w:val="en-IE"/>
+                        </w:rPr>
+                        <w:t>untime Dialogue Editor</w:t>
+                      </w:r>
+                    </w:p>
+                    <w:p>
+                      <w:pPr>
+                        <w:spacing w:after="0" w:line="240" w:lineRule="auto"/>
+                        <w:jc w:val="center"/>
+                        <w:rPr>
+                          <w:rFonts w:asciiTheme="majorHAnsi" w:hAnsiTheme="majorHAnsi" w:cstheme="majorHAnsi"/>
+                          <w:b/>
+                          <w:bCs/>
+                          <w:sz w:val="40"/>
+                          <w:szCs w:val="40"/>
+                          <w:lang w:val="en-IE"/>
+                        </w:rPr>
+                      </w:pPr>
+                      <w:r>
+                        <w:rPr>
+                          <w:rFonts w:asciiTheme="majorHAnsi" w:hAnsiTheme="majorHAnsi" w:cstheme="majorHAnsi"/>
+                          <w:b/>
+                          <w:bCs/>
+                          <w:sz w:val="40"/>
+                          <w:szCs w:val="40"/>
                           <w:lang w:val="en-IE"/>
                         </w:rPr>
                         <w:t>Dawid Jerdonek</w:t>
@@ -231,21 +937,22 @@
           </mc:Fallback>
         </mc:AlternateContent>
       </w:r>
+      <w:bookmarkStart w:id="0" w:name="_GoBack"/>
       <w:r>
         <w:rPr>
           <w:noProof/>
         </w:rPr>
         <w:drawing>
-          <wp:anchor distT="0" distB="0" distL="114300" distR="114300" simplePos="0" relativeHeight="251658240" behindDoc="1" locked="0" layoutInCell="1" allowOverlap="1" wp14:anchorId="5985651B" wp14:editId="3008EA8F">
+          <wp:anchor distT="0" distB="0" distL="114300" distR="114300" simplePos="0" relativeHeight="251658240" behindDoc="1" locked="0" layoutInCell="1" allowOverlap="1" wp14:anchorId="5985651B" wp14:editId="5F344FA0">
             <wp:simplePos x="0" y="0"/>
             <wp:positionH relativeFrom="page">
-              <wp:align>right</wp:align>
+              <wp:posOffset>14288</wp:posOffset>
             </wp:positionH>
             <wp:positionV relativeFrom="paragraph">
-              <wp:posOffset>-900199</wp:posOffset>
+              <wp:posOffset>-899795</wp:posOffset>
             </wp:positionV>
-            <wp:extent cx="7539153" cy="10668000"/>
-            <wp:effectExtent l="0" t="0" r="5080" b="0"/>
+            <wp:extent cx="7696200" cy="10690913"/>
+            <wp:effectExtent l="0" t="0" r="0" b="0"/>
             <wp:wrapNone/>
             <wp:docPr id="953558430" name="Picture 1" descr="Shape&#10;&#10;Description automatically generated"/>
             <wp:cNvGraphicFramePr>
@@ -259,7 +966,7 @@
                     <pic:cNvPicPr/>
                   </pic:nvPicPr>
                   <pic:blipFill>
-                    <a:blip r:embed="rId4" cstate="print">
+                    <a:blip r:embed="rId6" cstate="print">
                       <a:extLst>
                         <a:ext uri="{28A0092B-C50C-407E-A947-70E740481C1C}">
                           <a14:useLocalDpi xmlns:a14="http://schemas.microsoft.com/office/drawing/2010/main" val="0"/>
@@ -273,7 +980,7 @@
                   <pic:spPr>
                     <a:xfrm>
                       <a:off x="0" y="0"/>
-                      <a:ext cx="7539153" cy="10668000"/>
+                      <a:ext cx="7697729" cy="10693037"/>
                     </a:xfrm>
                     <a:prstGeom prst="rect">
                       <a:avLst/>
@@ -291,6 +998,7 @@
           </wp:anchor>
         </w:drawing>
       </w:r>
+      <w:bookmarkEnd w:id="0"/>
     </w:p>
     <w:sectPr>
       <w:pgSz w:w="11906" w:h="16838"/>
@@ -303,7 +1011,7 @@
 </file>
 
 <file path=word/styles.xml><?xml version="1.0" encoding="utf-8"?>
-<w:styles xmlns:mc="http://schemas.openxmlformats.org/markup-compatibility/2006" xmlns:r="http://schemas.openxmlformats.org/officeDocument/2006/relationships" xmlns:w="http://schemas.openxmlformats.org/wordprocessingml/2006/main" xmlns:w14="http://schemas.microsoft.com/office/word/2010/wordml" xmlns:w15="http://schemas.microsoft.com/office/word/2012/wordml" xmlns:w16cex="http://schemas.microsoft.com/office/word/2018/wordml/cex" xmlns:w16cid="http://schemas.microsoft.com/office/word/2016/wordml/cid" xmlns:w16="http://schemas.microsoft.com/office/word/2018/wordml" xmlns:w16sdtdh="http://schemas.microsoft.com/office/word/2020/wordml/sdtdatahash" xmlns:w16se="http://schemas.microsoft.com/office/word/2015/wordml/symex" mc:Ignorable="w14 w15 w16se w16cid w16 w16cex w16sdtdh">
+<w:styles xmlns:mc="http://schemas.openxmlformats.org/markup-compatibility/2006" xmlns:r="http://schemas.openxmlformats.org/officeDocument/2006/relationships" xmlns:w="http://schemas.openxmlformats.org/wordprocessingml/2006/main" xmlns:w14="http://schemas.microsoft.com/office/word/2010/wordml" xmlns:w15="http://schemas.microsoft.com/office/word/2012/wordml" xmlns:w16cid="http://schemas.microsoft.com/office/word/2016/wordml/cid" xmlns:w16se="http://schemas.microsoft.com/office/word/2015/wordml/symex" mc:Ignorable="w14 w15 w16se w16cid">
   <w:docDefaults>
     <w:rPrDefault>
       <w:rPr>
@@ -321,7 +1029,7 @@
       </w:pPr>
     </w:pPrDefault>
   </w:docDefaults>
-  <w:latentStyles w:defLockedState="0" w:defUIPriority="99" w:defSemiHidden="0" w:defUnhideWhenUsed="0" w:defQFormat="0" w:count="376">
+  <w:latentStyles w:defLockedState="0" w:defUIPriority="99" w:defSemiHidden="0" w:defUnhideWhenUsed="0" w:defQFormat="0" w:count="375">
     <w:lsdException w:name="Normal" w:uiPriority="0" w:qFormat="1"/>
     <w:lsdException w:name="heading 1" w:uiPriority="9" w:qFormat="1"/>
     <w:lsdException w:name="heading 2" w:semiHidden="1" w:uiPriority="9" w:unhideWhenUsed="1" w:qFormat="1"/>
@@ -697,7 +1405,6 @@
     <w:lsdException w:name="Smart Hyperlink" w:semiHidden="1" w:unhideWhenUsed="1"/>
     <w:lsdException w:name="Hashtag" w:semiHidden="1" w:unhideWhenUsed="1"/>
     <w:lsdException w:name="Unresolved Mention" w:semiHidden="1" w:unhideWhenUsed="1"/>
-    <w:lsdException w:name="Smart Link" w:semiHidden="1" w:unhideWhenUsed="1"/>
   </w:latentStyles>
   <w:style w:type="paragraph" w:default="1" w:styleId="Normal">
     <w:name w:val="Normal"/>

</xml_diff>

<commit_message>
Added images to website and poster
</commit_message>
<xml_diff>
--- a/Docs/Poster-Dawid-Jerdonek.docx
+++ b/Docs/Poster-Dawid-Jerdonek.docx
@@ -1,6 +1,6 @@
 
 <file path=word/document.xml><?xml version="1.0" encoding="utf-8"?>
-<w:document xmlns:wpc="http://schemas.microsoft.com/office/word/2010/wordprocessingCanvas" xmlns:cx="http://schemas.microsoft.com/office/drawing/2014/chartex" xmlns:cx1="http://schemas.microsoft.com/office/drawing/2015/9/8/chartex" xmlns:cx2="http://schemas.microsoft.com/office/drawing/2015/10/21/chartex" xmlns:cx3="http://schemas.microsoft.com/office/drawing/2016/5/9/chartex" xmlns:cx4="http://schemas.microsoft.com/office/drawing/2016/5/10/chartex" xmlns:cx5="http://schemas.microsoft.com/office/drawing/2016/5/11/chartex" xmlns:cx6="http://schemas.microsoft.com/office/drawing/2016/5/12/chartex" xmlns:cx7="http://schemas.microsoft.com/office/drawing/2016/5/13/chartex" xmlns:cx8="http://schemas.microsoft.com/office/drawing/2016/5/14/chartex" xmlns:mc="http://schemas.openxmlformats.org/markup-compatibility/2006" xmlns:aink="http://schemas.microsoft.com/office/drawing/2016/ink" xmlns:am3d="http://schemas.microsoft.com/office/drawing/2017/model3d" xmlns:o="urn:schemas-microsoft-com:office:office" xmlns:r="http://schemas.openxmlformats.org/officeDocument/2006/relationships" xmlns:m="http://schemas.openxmlformats.org/officeDocument/2006/math" xmlns:v="urn:schemas-microsoft-com:vml" xmlns:wp14="http://schemas.microsoft.com/office/word/2010/wordprocessingDrawing" xmlns:wp="http://schemas.openxmlformats.org/drawingml/2006/wordprocessingDrawing" xmlns:w10="urn:schemas-microsoft-com:office:word" xmlns:w="http://schemas.openxmlformats.org/wordprocessingml/2006/main" xmlns:w14="http://schemas.microsoft.com/office/word/2010/wordml" xmlns:w15="http://schemas.microsoft.com/office/word/2012/wordml" xmlns:w16cid="http://schemas.microsoft.com/office/word/2016/wordml/cid" xmlns:w16se="http://schemas.microsoft.com/office/word/2015/wordml/symex" xmlns:wpg="http://schemas.microsoft.com/office/word/2010/wordprocessingGroup" xmlns:wpi="http://schemas.microsoft.com/office/word/2010/wordprocessingInk" xmlns:wne="http://schemas.microsoft.com/office/word/2006/wordml" xmlns:wps="http://schemas.microsoft.com/office/word/2010/wordprocessingShape" mc:Ignorable="w14 w15 w16se w16cid wp14">
+<w:document xmlns:wpc="http://schemas.microsoft.com/office/word/2010/wordprocessingCanvas" xmlns:cx="http://schemas.microsoft.com/office/drawing/2014/chartex" xmlns:cx1="http://schemas.microsoft.com/office/drawing/2015/9/8/chartex" xmlns:cx2="http://schemas.microsoft.com/office/drawing/2015/10/21/chartex" xmlns:cx3="http://schemas.microsoft.com/office/drawing/2016/5/9/chartex" xmlns:cx4="http://schemas.microsoft.com/office/drawing/2016/5/10/chartex" xmlns:cx5="http://schemas.microsoft.com/office/drawing/2016/5/11/chartex" xmlns:cx6="http://schemas.microsoft.com/office/drawing/2016/5/12/chartex" xmlns:cx7="http://schemas.microsoft.com/office/drawing/2016/5/13/chartex" xmlns:cx8="http://schemas.microsoft.com/office/drawing/2016/5/14/chartex" xmlns:mc="http://schemas.openxmlformats.org/markup-compatibility/2006" xmlns:aink="http://schemas.microsoft.com/office/drawing/2016/ink" xmlns:am3d="http://schemas.microsoft.com/office/drawing/2017/model3d" xmlns:o="urn:schemas-microsoft-com:office:office" xmlns:oel="http://schemas.microsoft.com/office/2019/extlst" xmlns:r="http://schemas.openxmlformats.org/officeDocument/2006/relationships" xmlns:m="http://schemas.openxmlformats.org/officeDocument/2006/math" xmlns:v="urn:schemas-microsoft-com:vml" xmlns:wp14="http://schemas.microsoft.com/office/word/2010/wordprocessingDrawing" xmlns:wp="http://schemas.openxmlformats.org/drawingml/2006/wordprocessingDrawing" xmlns:w10="urn:schemas-microsoft-com:office:word" xmlns:w="http://schemas.openxmlformats.org/wordprocessingml/2006/main" xmlns:w14="http://schemas.microsoft.com/office/word/2010/wordml" xmlns:w15="http://schemas.microsoft.com/office/word/2012/wordml" xmlns:w16cex="http://schemas.microsoft.com/office/word/2018/wordml/cex" xmlns:w16cid="http://schemas.microsoft.com/office/word/2016/wordml/cid" xmlns:w16="http://schemas.microsoft.com/office/word/2018/wordml" xmlns:w16du="http://schemas.microsoft.com/office/word/2023/wordml/word16du" xmlns:w16sdtdh="http://schemas.microsoft.com/office/word/2020/wordml/sdtdatahash" xmlns:w16se="http://schemas.microsoft.com/office/word/2015/wordml/symex" xmlns:wpg="http://schemas.microsoft.com/office/word/2010/wordprocessingGroup" xmlns:wpi="http://schemas.microsoft.com/office/word/2010/wordprocessingInk" xmlns:wne="http://schemas.microsoft.com/office/word/2006/wordml" xmlns:wps="http://schemas.microsoft.com/office/word/2010/wordprocessingShape" mc:Ignorable="w14 w15 w16se w16cid w16 w16cex w16sdtdh wp14">
   <w:body>
     <w:p>
       <w:r>
@@ -8,18 +8,18 @@
           <w:noProof/>
         </w:rPr>
         <w:drawing>
-          <wp:anchor distT="0" distB="0" distL="114300" distR="114300" simplePos="0" relativeHeight="251666432" behindDoc="1" locked="0" layoutInCell="1" allowOverlap="1" wp14:anchorId="4B2F9CCF" wp14:editId="5D359E02">
+          <wp:anchor distT="0" distB="0" distL="114300" distR="114300" simplePos="0" relativeHeight="251667456" behindDoc="1" locked="0" layoutInCell="1" allowOverlap="1" wp14:anchorId="01344B56" wp14:editId="471F0C21">
             <wp:simplePos x="0" y="0"/>
             <wp:positionH relativeFrom="margin">
-              <wp:posOffset>4290186</wp:posOffset>
+              <wp:posOffset>162478</wp:posOffset>
             </wp:positionH>
             <wp:positionV relativeFrom="paragraph">
-              <wp:posOffset>4389422</wp:posOffset>
+              <wp:posOffset>5015136</wp:posOffset>
             </wp:positionV>
-            <wp:extent cx="1464953" cy="1468345"/>
-            <wp:effectExtent l="0" t="0" r="1905" b="0"/>
+            <wp:extent cx="4384648" cy="2420934"/>
+            <wp:effectExtent l="0" t="0" r="0" b="0"/>
             <wp:wrapNone/>
-            <wp:docPr id="4" name="Picture 4"/>
+            <wp:docPr id="1543234252" name="Picture 1" descr="DialogueEditor"/>
             <wp:cNvGraphicFramePr>
               <a:graphicFrameLocks xmlns:a="http://schemas.openxmlformats.org/drawingml/2006/main" noChangeAspect="1"/>
             </wp:cNvGraphicFramePr>
@@ -27,7 +27,7 @@
               <a:graphicData uri="http://schemas.openxmlformats.org/drawingml/2006/picture">
                 <pic:pic xmlns:pic="http://schemas.openxmlformats.org/drawingml/2006/picture">
                   <pic:nvPicPr>
-                    <pic:cNvPr id="4" name="Maze2.PNG"/>
+                    <pic:cNvPr id="1543234252" name="Picture 1" descr="DialogueEditor"/>
                     <pic:cNvPicPr/>
                   </pic:nvPicPr>
                   <pic:blipFill>
@@ -45,7 +45,7 @@
                   <pic:spPr>
                     <a:xfrm>
                       <a:off x="0" y="0"/>
-                      <a:ext cx="1496160" cy="1499624"/>
+                      <a:ext cx="4385864" cy="2421605"/>
                     </a:xfrm>
                     <a:prstGeom prst="rect">
                       <a:avLst/>
@@ -68,18 +68,18 @@
           <w:noProof/>
         </w:rPr>
         <w:drawing>
-          <wp:anchor distT="0" distB="0" distL="114300" distR="114300" simplePos="0" relativeHeight="251665408" behindDoc="1" locked="0" layoutInCell="1" allowOverlap="1" wp14:anchorId="5E459394" wp14:editId="77D15BBA">
+          <wp:anchor distT="0" distB="0" distL="114300" distR="114300" simplePos="0" relativeHeight="251666432" behindDoc="1" locked="0" layoutInCell="1" allowOverlap="1" wp14:anchorId="4B2F9CCF" wp14:editId="39B46963">
             <wp:simplePos x="0" y="0"/>
             <wp:positionH relativeFrom="margin">
               <wp:align>right</wp:align>
             </wp:positionH>
             <wp:positionV relativeFrom="paragraph">
-              <wp:posOffset>5857875</wp:posOffset>
+              <wp:posOffset>5015619</wp:posOffset>
             </wp:positionV>
-            <wp:extent cx="1470660" cy="1473200"/>
-            <wp:effectExtent l="0" t="0" r="0" b="0"/>
+            <wp:extent cx="1208405" cy="1211580"/>
+            <wp:effectExtent l="0" t="0" r="0" b="7620"/>
             <wp:wrapNone/>
-            <wp:docPr id="3" name="Picture 3"/>
+            <wp:docPr id="4" name="Picture 4"/>
             <wp:cNvGraphicFramePr>
               <a:graphicFrameLocks xmlns:a="http://schemas.openxmlformats.org/drawingml/2006/main" noChangeAspect="1"/>
             </wp:cNvGraphicFramePr>
@@ -87,7 +87,7 @@
               <a:graphicData uri="http://schemas.openxmlformats.org/drawingml/2006/picture">
                 <pic:pic xmlns:pic="http://schemas.openxmlformats.org/drawingml/2006/picture">
                   <pic:nvPicPr>
-                    <pic:cNvPr id="3" name="Maze1.PNG"/>
+                    <pic:cNvPr id="4" name="Maze2.PNG"/>
                     <pic:cNvPicPr/>
                   </pic:nvPicPr>
                   <pic:blipFill>
@@ -105,7 +105,7 @@
                   <pic:spPr>
                     <a:xfrm>
                       <a:off x="0" y="0"/>
-                      <a:ext cx="1470660" cy="1473200"/>
+                      <a:ext cx="1208793" cy="1211591"/>
                     </a:xfrm>
                     <a:prstGeom prst="rect">
                       <a:avLst/>
@@ -114,6 +114,72 @@
                 </pic:pic>
               </a:graphicData>
             </a:graphic>
+            <wp14:sizeRelH relativeFrom="margin">
+              <wp14:pctWidth>0</wp14:pctWidth>
+            </wp14:sizeRelH>
+            <wp14:sizeRelV relativeFrom="margin">
+              <wp14:pctHeight>0</wp14:pctHeight>
+            </wp14:sizeRelV>
+          </wp:anchor>
+        </w:drawing>
+      </w:r>
+      <w:r>
+        <w:rPr>
+          <w:noProof/>
+        </w:rPr>
+        <w:drawing>
+          <wp:anchor distT="0" distB="0" distL="114300" distR="114300" simplePos="0" relativeHeight="251665408" behindDoc="1" locked="0" layoutInCell="1" allowOverlap="1" wp14:anchorId="5E459394" wp14:editId="60E40F92">
+            <wp:simplePos x="0" y="0"/>
+            <wp:positionH relativeFrom="margin">
+              <wp:align>right</wp:align>
+            </wp:positionH>
+            <wp:positionV relativeFrom="paragraph">
+              <wp:posOffset>6226810</wp:posOffset>
+            </wp:positionV>
+            <wp:extent cx="1206009" cy="1208094"/>
+            <wp:effectExtent l="0" t="0" r="0" b="0"/>
+            <wp:wrapNone/>
+            <wp:docPr id="3" name="Picture 3"/>
+            <wp:cNvGraphicFramePr>
+              <a:graphicFrameLocks xmlns:a="http://schemas.openxmlformats.org/drawingml/2006/main" noChangeAspect="1"/>
+            </wp:cNvGraphicFramePr>
+            <a:graphic xmlns:a="http://schemas.openxmlformats.org/drawingml/2006/main">
+              <a:graphicData uri="http://schemas.openxmlformats.org/drawingml/2006/picture">
+                <pic:pic xmlns:pic="http://schemas.openxmlformats.org/drawingml/2006/picture">
+                  <pic:nvPicPr>
+                    <pic:cNvPr id="3" name="Maze1.PNG"/>
+                    <pic:cNvPicPr/>
+                  </pic:nvPicPr>
+                  <pic:blipFill>
+                    <a:blip r:embed="rId6" cstate="print">
+                      <a:extLst>
+                        <a:ext uri="{28A0092B-C50C-407E-A947-70E740481C1C}">
+                          <a14:useLocalDpi xmlns:a14="http://schemas.microsoft.com/office/drawing/2010/main" val="0"/>
+                        </a:ext>
+                      </a:extLst>
+                    </a:blip>
+                    <a:stretch>
+                      <a:fillRect/>
+                    </a:stretch>
+                  </pic:blipFill>
+                  <pic:spPr>
+                    <a:xfrm>
+                      <a:off x="0" y="0"/>
+                      <a:ext cx="1206009" cy="1208094"/>
+                    </a:xfrm>
+                    <a:prstGeom prst="rect">
+                      <a:avLst/>
+                    </a:prstGeom>
+                  </pic:spPr>
+                </pic:pic>
+              </a:graphicData>
+            </a:graphic>
+            <wp14:sizeRelH relativeFrom="margin">
+              <wp14:pctWidth>0</wp14:pctWidth>
+            </wp14:sizeRelH>
+            <wp14:sizeRelV relativeFrom="margin">
+              <wp14:pctHeight>0</wp14:pctHeight>
+            </wp14:sizeRelV>
           </wp:anchor>
         </w:drawing>
       </w:r>
@@ -200,7 +266,7 @@
                 <v:stroke joinstyle="miter"/>
                 <v:path gradientshapeok="t" o:connecttype="rect"/>
               </v:shapetype>
-              <v:shape id="Text Box 2" o:spid="_x0000_s1026" type="#_x0000_t202" style="position:absolute;margin-left:0;margin-top:587.6pt;width:100.5pt;height:19.5pt;z-index:251664384;visibility:visible;mso-wrap-style:square;mso-width-percent:0;mso-height-percent:0;mso-wrap-distance-left:9pt;mso-wrap-distance-top:3.6pt;mso-wrap-distance-right:9pt;mso-wrap-distance-bottom:3.6pt;mso-position-horizontal:left;mso-position-horizontal-relative:margin;mso-position-vertical:absolute;mso-position-vertical-relative:text;mso-width-percent:0;mso-height-percent:0;mso-width-relative:margin;mso-height-relative:margin;v-text-anchor:top" o:gfxdata="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" filled="f" stroked="f">
+              <v:shape id="Text Box 2" o:spid="_x0000_s1026" type="#_x0000_t202" style="position:absolute;margin-left:0;margin-top:587.6pt;width:100.5pt;height:19.5pt;z-index:251664384;visibility:visible;mso-wrap-style:square;mso-width-percent:0;mso-height-percent:0;mso-wrap-distance-left:9pt;mso-wrap-distance-top:3.6pt;mso-wrap-distance-right:9pt;mso-wrap-distance-bottom:3.6pt;mso-position-horizontal:left;mso-position-horizontal-relative:margin;mso-position-vertical:absolute;mso-position-vertical-relative:text;mso-width-percent:0;mso-height-percent:0;mso-width-relative:margin;mso-height-relative:margin;v-text-anchor:top" o:gfxdata="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" filled="f" stroked="f">
                 <v:textbox>
                   <w:txbxContent>
                     <w:p>
@@ -276,21 +342,16 @@
                               <w:rPr>
                                 <w:sz w:val="28"/>
                                 <w:szCs w:val="28"/>
+                                <w:lang w:val="en-IE"/>
                               </w:rPr>
                             </w:pPr>
                             <w:r>
                               <w:rPr>
                                 <w:sz w:val="28"/>
                                 <w:szCs w:val="28"/>
-                              </w:rPr>
-                              <w:t>Dialogue Tale</w:t>
-                            </w:r>
-                            <w:r>
-                              <w:rPr>
-                                <w:sz w:val="28"/>
-                                <w:szCs w:val="28"/>
-                              </w:rPr>
-                              <w:t xml:space="preserve"> is a runtime Dialogue Editor in Unity. It allows a Unity user to easily CREATE and EDIT Dialogue Trees belonging to various differect characters. </w:t>
+                                <w:lang w:val="en-IE"/>
+                              </w:rPr>
+                              <w:t xml:space="preserve">Dialogue Tale is a runtime Dialogue Editor in Unity. It allows a Unity user to easily CREATE and EDIT Dialogue Trees belonging to various differect characters. </w:t>
                             </w:r>
                           </w:p>
                           <w:p>
@@ -298,42 +359,16 @@
                               <w:rPr>
                                 <w:sz w:val="28"/>
                                 <w:szCs w:val="28"/>
+                                <w:lang w:val="en-IE"/>
                               </w:rPr>
                             </w:pPr>
                             <w:r>
                               <w:rPr>
                                 <w:sz w:val="28"/>
                                 <w:szCs w:val="28"/>
-                              </w:rPr>
-                              <w:t>It supports the creation of new characters and subsequent addition of dialogue and</w:t>
-                            </w:r>
-                            <w:r>
-                              <w:rPr>
-                                <w:sz w:val="28"/>
-                                <w:szCs w:val="28"/>
-                              </w:rPr>
-                              <w:t xml:space="preserve"> even</w:t>
-                            </w:r>
-                            <w:r>
-                              <w:rPr>
-                                <w:sz w:val="28"/>
-                                <w:szCs w:val="28"/>
-                              </w:rPr>
-                              <w:t xml:space="preserve"> player responses if the</w:t>
-                            </w:r>
-                            <w:r>
-                              <w:rPr>
-                                <w:sz w:val="28"/>
-                                <w:szCs w:val="28"/>
-                              </w:rPr>
-                              <w:t xml:space="preserve"> target</w:t>
-                            </w:r>
-                            <w:r>
-                              <w:rPr>
-                                <w:sz w:val="28"/>
-                                <w:szCs w:val="28"/>
-                              </w:rPr>
-                              <w:t xml:space="preserve"> game allows for the player to respond to an NPC.</w:t>
+                                <w:lang w:val="en-IE"/>
+                              </w:rPr>
+                              <w:t>It supports the creation of new characters and subsequent addition of dialogue and even player responses if the target game allows for the player to respond to an NPC.</w:t>
                             </w:r>
                           </w:p>
                           <w:p>
@@ -341,63 +376,16 @@
                               <w:rPr>
                                 <w:sz w:val="28"/>
                                 <w:szCs w:val="28"/>
+                                <w:lang w:val="en-IE"/>
                               </w:rPr>
                             </w:pPr>
                             <w:r>
                               <w:rPr>
                                 <w:sz w:val="28"/>
                                 <w:szCs w:val="28"/>
-                              </w:rPr>
-                              <w:t>Dialogue Tale</w:t>
-                            </w:r>
-                            <w:r>
-                              <w:rPr>
-                                <w:sz w:val="28"/>
-                                <w:szCs w:val="28"/>
-                              </w:rPr>
-                              <w:t xml:space="preserve"> also allows for full customisation of previously created dialogue</w:t>
-                            </w:r>
-                            <w:r>
-                              <w:rPr>
-                                <w:sz w:val="28"/>
-                                <w:szCs w:val="28"/>
-                              </w:rPr>
-                              <w:t>, f</w:t>
-                            </w:r>
-                            <w:r>
-                              <w:rPr>
-                                <w:sz w:val="28"/>
-                                <w:szCs w:val="28"/>
-                              </w:rPr>
-                              <w:t xml:space="preserve">rom initial greetings all the way down </w:t>
-                            </w:r>
-                            <w:r>
-                              <w:rPr>
-                                <w:sz w:val="28"/>
-                                <w:szCs w:val="28"/>
-                              </w:rPr>
-                              <w:t>to</w:t>
-                            </w:r>
-                            <w:r>
-                              <w:rPr>
-                                <w:sz w:val="28"/>
-                                <w:szCs w:val="28"/>
-                              </w:rPr>
-                              <w:t xml:space="preserve"> the</w:t>
-                            </w:r>
-                            <w:r>
-                              <w:rPr>
-                                <w:sz w:val="28"/>
-                                <w:szCs w:val="28"/>
-                              </w:rPr>
-                              <w:t xml:space="preserve"> bottom of a</w:t>
-                            </w:r>
-                            <w:r>
-                              <w:rPr>
-                                <w:sz w:val="28"/>
-                                <w:szCs w:val="28"/>
-                              </w:rPr>
-                              <w:t xml:space="preserve"> dialogue tree. </w:t>
+                                <w:lang w:val="en-IE"/>
+                              </w:rPr>
+                              <w:t xml:space="preserve">Dialogue Tale also allows for full customisation of previously created dialogue, from initial greetings all the way down to the bottom of a dialogue tree. </w:t>
                             </w:r>
                           </w:p>
                           <w:p>
@@ -405,42 +393,16 @@
                               <w:rPr>
                                 <w:sz w:val="28"/>
                                 <w:szCs w:val="28"/>
+                                <w:lang w:val="en-IE"/>
                               </w:rPr>
                             </w:pPr>
                             <w:r>
                               <w:rPr>
                                 <w:sz w:val="28"/>
                                 <w:szCs w:val="28"/>
-                              </w:rPr>
-                              <w:t>The user can create new characters</w:t>
-                            </w:r>
-                            <w:r>
-                              <w:rPr>
-                                <w:sz w:val="28"/>
-                                <w:szCs w:val="28"/>
-                              </w:rPr>
-                              <w:t xml:space="preserve"> with any name</w:t>
-                            </w:r>
-                            <w:r>
-                              <w:rPr>
-                                <w:sz w:val="28"/>
-                                <w:szCs w:val="28"/>
-                              </w:rPr>
-                              <w:t>, new dialogue nodes and new reply nodes allowing for full dialogue customisation</w:t>
-                            </w:r>
-                            <w:r>
-                              <w:rPr>
-                                <w:sz w:val="28"/>
-                                <w:szCs w:val="28"/>
-                              </w:rPr>
-                              <w:t xml:space="preserve"> and a branching story</w:t>
-                            </w:r>
-                            <w:r>
-                              <w:rPr>
-                                <w:sz w:val="28"/>
-                                <w:szCs w:val="28"/>
-                              </w:rPr>
-                              <w:t>.</w:t>
+                                <w:lang w:val="en-IE"/>
+                              </w:rPr>
+                              <w:t>The user can create new characters with any name, new dialogue nodes and new reply nodes allowing for full dialogue customisation and a branching story.</w:t>
                             </w:r>
                           </w:p>
                         </w:txbxContent>
@@ -462,7 +424,7 @@
           </mc:Choice>
           <mc:Fallback>
             <w:pict>
-              <v:shape w14:anchorId="62CA19BD" id="_x0000_s1027" type="#_x0000_t202" style="position:absolute;margin-left:402.55pt;margin-top:49.9pt;width:453.75pt;height:337.85pt;z-index:251662336;visibility:visible;mso-wrap-style:square;mso-width-percent:0;mso-height-percent:0;mso-wrap-distance-left:9pt;mso-wrap-distance-top:3.6pt;mso-wrap-distance-right:9pt;mso-wrap-distance-bottom:3.6pt;mso-position-horizontal:right;mso-position-horizontal-relative:margin;mso-position-vertical:absolute;mso-position-vertical-relative:text;mso-width-percent:0;mso-height-percent:0;mso-width-relative:margin;mso-height-relative:margin;v-text-anchor:top" o:gfxdata="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" filled="f" stroked="f">
+              <v:shape w14:anchorId="62CA19BD" id="_x0000_s1027" type="#_x0000_t202" style="position:absolute;margin-left:402.55pt;margin-top:49.9pt;width:453.75pt;height:337.85pt;z-index:251662336;visibility:visible;mso-wrap-style:square;mso-width-percent:0;mso-height-percent:0;mso-wrap-distance-left:9pt;mso-wrap-distance-top:3.6pt;mso-wrap-distance-right:9pt;mso-wrap-distance-bottom:3.6pt;mso-position-horizontal:right;mso-position-horizontal-relative:margin;mso-position-vertical:absolute;mso-position-vertical-relative:text;mso-width-percent:0;mso-height-percent:0;mso-width-relative:margin;mso-height-relative:margin;v-text-anchor:top" o:gfxdata="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" filled="f" stroked="f">
                 <v:textbox>
                   <w:txbxContent>
                     <w:p>
@@ -470,21 +432,16 @@
                         <w:rPr>
                           <w:sz w:val="28"/>
                           <w:szCs w:val="28"/>
+                          <w:lang w:val="en-IE"/>
                         </w:rPr>
                       </w:pPr>
                       <w:r>
                         <w:rPr>
                           <w:sz w:val="28"/>
                           <w:szCs w:val="28"/>
-                        </w:rPr>
-                        <w:t>Dialogue Tale</w:t>
-                      </w:r>
-                      <w:r>
-                        <w:rPr>
-                          <w:sz w:val="28"/>
-                          <w:szCs w:val="28"/>
-                        </w:rPr>
-                        <w:t xml:space="preserve"> is a runtime Dialogue Editor in Unity. It allows a Unity user to easily CREATE and EDIT Dialogue Trees belonging to various differect characters. </w:t>
+                          <w:lang w:val="en-IE"/>
+                        </w:rPr>
+                        <w:t xml:space="preserve">Dialogue Tale is a runtime Dialogue Editor in Unity. It allows a Unity user to easily CREATE and EDIT Dialogue Trees belonging to various differect characters. </w:t>
                       </w:r>
                     </w:p>
                     <w:p>
@@ -492,42 +449,16 @@
                         <w:rPr>
                           <w:sz w:val="28"/>
                           <w:szCs w:val="28"/>
+                          <w:lang w:val="en-IE"/>
                         </w:rPr>
                       </w:pPr>
                       <w:r>
                         <w:rPr>
                           <w:sz w:val="28"/>
                           <w:szCs w:val="28"/>
-                        </w:rPr>
-                        <w:t>It supports the creation of new characters and subsequent addition of dialogue and</w:t>
-                      </w:r>
-                      <w:r>
-                        <w:rPr>
-                          <w:sz w:val="28"/>
-                          <w:szCs w:val="28"/>
-                        </w:rPr>
-                        <w:t xml:space="preserve"> even</w:t>
-                      </w:r>
-                      <w:r>
-                        <w:rPr>
-                          <w:sz w:val="28"/>
-                          <w:szCs w:val="28"/>
-                        </w:rPr>
-                        <w:t xml:space="preserve"> player responses if the</w:t>
-                      </w:r>
-                      <w:r>
-                        <w:rPr>
-                          <w:sz w:val="28"/>
-                          <w:szCs w:val="28"/>
-                        </w:rPr>
-                        <w:t xml:space="preserve"> target</w:t>
-                      </w:r>
-                      <w:r>
-                        <w:rPr>
-                          <w:sz w:val="28"/>
-                          <w:szCs w:val="28"/>
-                        </w:rPr>
-                        <w:t xml:space="preserve"> game allows for the player to respond to an NPC.</w:t>
+                          <w:lang w:val="en-IE"/>
+                        </w:rPr>
+                        <w:t>It supports the creation of new characters and subsequent addition of dialogue and even player responses if the target game allows for the player to respond to an NPC.</w:t>
                       </w:r>
                     </w:p>
                     <w:p>
@@ -535,63 +466,16 @@
                         <w:rPr>
                           <w:sz w:val="28"/>
                           <w:szCs w:val="28"/>
+                          <w:lang w:val="en-IE"/>
                         </w:rPr>
                       </w:pPr>
                       <w:r>
                         <w:rPr>
                           <w:sz w:val="28"/>
                           <w:szCs w:val="28"/>
-                        </w:rPr>
-                        <w:t>Dialogue Tale</w:t>
-                      </w:r>
-                      <w:r>
-                        <w:rPr>
-                          <w:sz w:val="28"/>
-                          <w:szCs w:val="28"/>
-                        </w:rPr>
-                        <w:t xml:space="preserve"> also allows for full customisation of previously created dialogue</w:t>
-                      </w:r>
-                      <w:r>
-                        <w:rPr>
-                          <w:sz w:val="28"/>
-                          <w:szCs w:val="28"/>
-                        </w:rPr>
-                        <w:t>, f</w:t>
-                      </w:r>
-                      <w:r>
-                        <w:rPr>
-                          <w:sz w:val="28"/>
-                          <w:szCs w:val="28"/>
-                        </w:rPr>
-                        <w:t xml:space="preserve">rom initial greetings all the way down </w:t>
-                      </w:r>
-                      <w:r>
-                        <w:rPr>
-                          <w:sz w:val="28"/>
-                          <w:szCs w:val="28"/>
-                        </w:rPr>
-                        <w:t>to</w:t>
-                      </w:r>
-                      <w:r>
-                        <w:rPr>
-                          <w:sz w:val="28"/>
-                          <w:szCs w:val="28"/>
-                        </w:rPr>
-                        <w:t xml:space="preserve"> the</w:t>
-                      </w:r>
-                      <w:r>
-                        <w:rPr>
-                          <w:sz w:val="28"/>
-                          <w:szCs w:val="28"/>
-                        </w:rPr>
-                        <w:t xml:space="preserve"> bottom of a</w:t>
-                      </w:r>
-                      <w:r>
-                        <w:rPr>
-                          <w:sz w:val="28"/>
-                          <w:szCs w:val="28"/>
-                        </w:rPr>
-                        <w:t xml:space="preserve"> dialogue tree. </w:t>
+                          <w:lang w:val="en-IE"/>
+                        </w:rPr>
+                        <w:t xml:space="preserve">Dialogue Tale also allows for full customisation of previously created dialogue, from initial greetings all the way down to the bottom of a dialogue tree. </w:t>
                       </w:r>
                     </w:p>
                     <w:p>
@@ -599,42 +483,16 @@
                         <w:rPr>
                           <w:sz w:val="28"/>
                           <w:szCs w:val="28"/>
+                          <w:lang w:val="en-IE"/>
                         </w:rPr>
                       </w:pPr>
                       <w:r>
                         <w:rPr>
                           <w:sz w:val="28"/>
                           <w:szCs w:val="28"/>
-                        </w:rPr>
-                        <w:t>The user can create new characters</w:t>
-                      </w:r>
-                      <w:r>
-                        <w:rPr>
-                          <w:sz w:val="28"/>
-                          <w:szCs w:val="28"/>
-                        </w:rPr>
-                        <w:t xml:space="preserve"> with any name</w:t>
-                      </w:r>
-                      <w:r>
-                        <w:rPr>
-                          <w:sz w:val="28"/>
-                          <w:szCs w:val="28"/>
-                        </w:rPr>
-                        <w:t>, new dialogue nodes and new reply nodes allowing for full dialogue customisation</w:t>
-                      </w:r>
-                      <w:r>
-                        <w:rPr>
-                          <w:sz w:val="28"/>
-                          <w:szCs w:val="28"/>
-                        </w:rPr>
-                        <w:t xml:space="preserve"> and a branching story</w:t>
-                      </w:r>
-                      <w:r>
-                        <w:rPr>
-                          <w:sz w:val="28"/>
-                          <w:szCs w:val="28"/>
-                        </w:rPr>
-                        <w:t>.</w:t>
+                          <w:lang w:val="en-IE"/>
+                        </w:rPr>
+                        <w:t>The user can create new characters with any name, new dialogue nodes and new reply nodes allowing for full dialogue customisation and a branching story.</w:t>
                       </w:r>
                     </w:p>
                   </w:txbxContent>
@@ -818,7 +676,7 @@
           </mc:Choice>
           <mc:Fallback>
             <w:pict>
-              <v:shape w14:anchorId="3067B56D" id="_x0000_s1028" type="#_x0000_t202" style="position:absolute;margin-left:0;margin-top:-40.45pt;width:320.6pt;height:55.1pt;z-index:251660288;visibility:visible;mso-wrap-style:square;mso-width-percent:0;mso-height-percent:0;mso-wrap-distance-left:9pt;mso-wrap-distance-top:3.6pt;mso-wrap-distance-right:9pt;mso-wrap-distance-bottom:3.6pt;mso-position-horizontal:left;mso-position-horizontal-relative:margin;mso-position-vertical:absolute;mso-position-vertical-relative:text;mso-width-percent:0;mso-height-percent:0;mso-width-relative:margin;mso-height-relative:margin;v-text-anchor:top" o:gfxdata="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" filled="f" stroked="f">
+              <v:shape w14:anchorId="3067B56D" id="_x0000_s1028" type="#_x0000_t202" style="position:absolute;margin-left:0;margin-top:-40.45pt;width:320.6pt;height:55.1pt;z-index:251660288;visibility:visible;mso-wrap-style:square;mso-width-percent:0;mso-height-percent:0;mso-wrap-distance-left:9pt;mso-wrap-distance-top:3.6pt;mso-wrap-distance-right:9pt;mso-wrap-distance-bottom:3.6pt;mso-position-horizontal:left;mso-position-horizontal-relative:margin;mso-position-vertical:absolute;mso-position-vertical-relative:text;mso-width-percent:0;mso-height-percent:0;mso-width-relative:margin;mso-height-relative:margin;v-text-anchor:top" o:gfxdata="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" filled="f" stroked="f">
                 <v:textbox>
                   <w:txbxContent>
                     <w:p>
@@ -937,7 +795,6 @@
           </mc:Fallback>
         </mc:AlternateContent>
       </w:r>
-      <w:bookmarkStart w:id="0" w:name="_GoBack"/>
       <w:r>
         <w:rPr>
           <w:noProof/>
@@ -966,7 +823,7 @@
                     <pic:cNvPicPr/>
                   </pic:nvPicPr>
                   <pic:blipFill>
-                    <a:blip r:embed="rId6" cstate="print">
+                    <a:blip r:embed="rId7" cstate="print">
                       <a:extLst>
                         <a:ext uri="{28A0092B-C50C-407E-A947-70E740481C1C}">
                           <a14:useLocalDpi xmlns:a14="http://schemas.microsoft.com/office/drawing/2010/main" val="0"/>
@@ -998,7 +855,6 @@
           </wp:anchor>
         </w:drawing>
       </w:r>
-      <w:bookmarkEnd w:id="0"/>
     </w:p>
     <w:sectPr>
       <w:pgSz w:w="11906" w:h="16838"/>
@@ -1011,7 +867,7 @@
 </file>
 
 <file path=word/styles.xml><?xml version="1.0" encoding="utf-8"?>
-<w:styles xmlns:mc="http://schemas.openxmlformats.org/markup-compatibility/2006" xmlns:r="http://schemas.openxmlformats.org/officeDocument/2006/relationships" xmlns:w="http://schemas.openxmlformats.org/wordprocessingml/2006/main" xmlns:w14="http://schemas.microsoft.com/office/word/2010/wordml" xmlns:w15="http://schemas.microsoft.com/office/word/2012/wordml" xmlns:w16cid="http://schemas.microsoft.com/office/word/2016/wordml/cid" xmlns:w16se="http://schemas.microsoft.com/office/word/2015/wordml/symex" mc:Ignorable="w14 w15 w16se w16cid">
+<w:styles xmlns:mc="http://schemas.openxmlformats.org/markup-compatibility/2006" xmlns:r="http://schemas.openxmlformats.org/officeDocument/2006/relationships" xmlns:w="http://schemas.openxmlformats.org/wordprocessingml/2006/main" xmlns:w14="http://schemas.microsoft.com/office/word/2010/wordml" xmlns:w15="http://schemas.microsoft.com/office/word/2012/wordml" xmlns:w16cex="http://schemas.microsoft.com/office/word/2018/wordml/cex" xmlns:w16cid="http://schemas.microsoft.com/office/word/2016/wordml/cid" xmlns:w16="http://schemas.microsoft.com/office/word/2018/wordml" xmlns:w16sdtdh="http://schemas.microsoft.com/office/word/2020/wordml/sdtdatahash" xmlns:w16se="http://schemas.microsoft.com/office/word/2015/wordml/symex" mc:Ignorable="w14 w15 w16se w16cid w16 w16cex w16sdtdh">
   <w:docDefaults>
     <w:rPrDefault>
       <w:rPr>
@@ -1029,7 +885,7 @@
       </w:pPr>
     </w:pPrDefault>
   </w:docDefaults>
-  <w:latentStyles w:defLockedState="0" w:defUIPriority="99" w:defSemiHidden="0" w:defUnhideWhenUsed="0" w:defQFormat="0" w:count="375">
+  <w:latentStyles w:defLockedState="0" w:defUIPriority="99" w:defSemiHidden="0" w:defUnhideWhenUsed="0" w:defQFormat="0" w:count="376">
     <w:lsdException w:name="Normal" w:uiPriority="0" w:qFormat="1"/>
     <w:lsdException w:name="heading 1" w:uiPriority="9" w:qFormat="1"/>
     <w:lsdException w:name="heading 2" w:semiHidden="1" w:uiPriority="9" w:unhideWhenUsed="1" w:qFormat="1"/>
@@ -1135,7 +991,6 @@
     <w:lsdException w:name="HTML Sample" w:semiHidden="1" w:unhideWhenUsed="1"/>
     <w:lsdException w:name="HTML Typewriter" w:semiHidden="1" w:unhideWhenUsed="1"/>
     <w:lsdException w:name="HTML Variable" w:semiHidden="1" w:unhideWhenUsed="1"/>
-    <w:lsdException w:name="Normal Table" w:semiHidden="1" w:unhideWhenUsed="1"/>
     <w:lsdException w:name="annotation subject" w:semiHidden="1" w:unhideWhenUsed="1"/>
     <w:lsdException w:name="No List" w:semiHidden="1" w:unhideWhenUsed="1"/>
     <w:lsdException w:name="Outline List 1" w:semiHidden="1" w:unhideWhenUsed="1"/>
@@ -1182,10 +1037,8 @@
     <w:lsdException w:name="Table Subtle 2" w:semiHidden="1" w:unhideWhenUsed="1"/>
     <w:lsdException w:name="Table Web 1" w:semiHidden="1" w:unhideWhenUsed="1"/>
     <w:lsdException w:name="Table Web 2" w:semiHidden="1" w:unhideWhenUsed="1"/>
-    <w:lsdException w:name="Table Web 3" w:semiHidden="1" w:unhideWhenUsed="1"/>
     <w:lsdException w:name="Balloon Text" w:semiHidden="1" w:unhideWhenUsed="1"/>
     <w:lsdException w:name="Table Grid" w:uiPriority="39"/>
-    <w:lsdException w:name="Table Theme" w:semiHidden="1" w:unhideWhenUsed="1"/>
     <w:lsdException w:name="Placeholder Text" w:semiHidden="1"/>
     <w:lsdException w:name="No Spacing" w:uiPriority="1" w:qFormat="1"/>
     <w:lsdException w:name="Light Shading" w:uiPriority="60"/>
@@ -1405,6 +1258,7 @@
     <w:lsdException w:name="Smart Hyperlink" w:semiHidden="1" w:unhideWhenUsed="1"/>
     <w:lsdException w:name="Hashtag" w:semiHidden="1" w:unhideWhenUsed="1"/>
     <w:lsdException w:name="Unresolved Mention" w:semiHidden="1" w:unhideWhenUsed="1"/>
+    <w:lsdException w:name="Smart Link" w:semiHidden="1" w:unhideWhenUsed="1"/>
   </w:latentStyles>
   <w:style w:type="paragraph" w:default="1" w:styleId="Normal">
     <w:name w:val="Normal"/>

</xml_diff>